<commit_message>
Still missing some stuff
</commit_message>
<xml_diff>
--- a/Design_Journey_m2.docx
+++ b/Design_Journey_m2.docx
@@ -198,7 +198,6 @@
           <w:color w:val="404040" w:themeColor="text1" w:themeTint="BF"/>
         </w:rPr>
       </w:pPr>
-      <w:proofErr w:type="spellStart"/>
       <w:r>
         <w:rPr>
           <w:rFonts w:ascii="Times New Roman" w:hAnsi="Times New Roman" w:cs="Times New Roman"/>
@@ -206,7 +205,6 @@
         </w:rPr>
         <w:t>netIDs</w:t>
       </w:r>
-      <w:proofErr w:type="spellEnd"/>
     </w:p>
     <w:p>
       <w:pPr>
@@ -799,21 +797,7 @@
               <w:rPr>
                 <w:rFonts w:ascii="Times New Roman" w:hAnsi="Times New Roman" w:cs="Times New Roman"/>
               </w:rPr>
-              <w:t xml:space="preserve">A link to the artists page and a calendar on the artists’ page that shows upcoming performances and venues with links to ticket vendors like </w:t>
-            </w:r>
-            <w:proofErr w:type="spellStart"/>
-            <w:r>
-              <w:rPr>
-                <w:rFonts w:ascii="Times New Roman" w:hAnsi="Times New Roman" w:cs="Times New Roman"/>
-              </w:rPr>
-              <w:t>Stubhub</w:t>
-            </w:r>
-            <w:proofErr w:type="spellEnd"/>
-            <w:r>
-              <w:rPr>
-                <w:rFonts w:ascii="Times New Roman" w:hAnsi="Times New Roman" w:cs="Times New Roman"/>
-              </w:rPr>
-              <w:t xml:space="preserve"> and Ticketmaster  </w:t>
+              <w:t xml:space="preserve">A link to the artists page and a calendar on the artists’ page that shows upcoming performances and venues with links to ticket vendors like Stubhub and Ticketmaster  </w:t>
             </w:r>
           </w:p>
         </w:tc>
@@ -1176,6 +1160,12 @@
           <w:rFonts w:ascii="Times New Roman" w:hAnsi="Times New Roman" w:cs="Times New Roman"/>
         </w:rPr>
         <w:t xml:space="preserve"> </w:t>
+      </w:r>
+      <w:r>
+        <w:rPr>
+          <w:rFonts w:ascii="Times New Roman" w:hAnsi="Times New Roman" w:cs="Times New Roman"/>
+        </w:rPr>
+        <w:t>has provided some useful information about generally likes in ANY website. This might be helpful in getting in vague understanding of what a musician likes in terms of usability and design. For example, it’s easy to imagine that an artist might like a website that has lot of color and artsy design. Yet the guitarist, who asked to be called Cyclops, preferred a simple site without a lot of buttons and distractions that really gets in the way of the information that he needs. With this in mind, the need to appeal to the performers visual senses is less important than providing a clear, straightforward path to providing them with the useful information about the festival.</w:t>
       </w:r>
       <w:bookmarkStart w:id="0" w:name="_GoBack"/>
       <w:bookmarkEnd w:id="0"/>
@@ -2367,7 +2357,7 @@
 </file>
 
 <file path=customXml/itemProps1.xml><?xml version="1.0" encoding="utf-8"?>
-<ds:datastoreItem xmlns:ds="http://schemas.openxmlformats.org/officeDocument/2006/customXml" ds:itemID="{F8630FCC-0878-D141-A111-97C740165A61}">
+<ds:datastoreItem xmlns:ds="http://schemas.openxmlformats.org/officeDocument/2006/customXml" ds:itemID="{083603F6-80D0-4841-A095-A46C90B4629E}">
   <ds:schemaRefs>
     <ds:schemaRef ds:uri="http://schemas.openxmlformats.org/officeDocument/2006/bibliography"/>
   </ds:schemaRefs>

</xml_diff>

<commit_message>
Just need to add netIDs
</commit_message>
<xml_diff>
--- a/Design_Journey_m2.docx
+++ b/Design_Journey_m2.docx
@@ -198,6 +198,7 @@
           <w:color w:val="404040" w:themeColor="text1" w:themeTint="BF"/>
         </w:rPr>
       </w:pPr>
+      <w:proofErr w:type="spellStart"/>
       <w:r>
         <w:rPr>
           <w:rFonts w:ascii="Times New Roman" w:hAnsi="Times New Roman" w:cs="Times New Roman"/>
@@ -205,6 +206,7 @@
         </w:rPr>
         <w:t>netIDs</w:t>
       </w:r>
+      <w:proofErr w:type="spellEnd"/>
     </w:p>
     <w:p>
       <w:pPr>
@@ -797,7 +799,21 @@
               <w:rPr>
                 <w:rFonts w:ascii="Times New Roman" w:hAnsi="Times New Roman" w:cs="Times New Roman"/>
               </w:rPr>
-              <w:t xml:space="preserve">A link to the artists page and a calendar on the artists’ page that shows upcoming performances and venues with links to ticket vendors like Stubhub and Ticketmaster  </w:t>
+              <w:t xml:space="preserve">A link to the artists page and a calendar on the artists’ page that shows upcoming performances and venues with links to ticket vendors like </w:t>
+            </w:r>
+            <w:proofErr w:type="spellStart"/>
+            <w:r>
+              <w:rPr>
+                <w:rFonts w:ascii="Times New Roman" w:hAnsi="Times New Roman" w:cs="Times New Roman"/>
+              </w:rPr>
+              <w:t>Stubhub</w:t>
+            </w:r>
+            <w:proofErr w:type="spellEnd"/>
+            <w:r>
+              <w:rPr>
+                <w:rFonts w:ascii="Times New Roman" w:hAnsi="Times New Roman" w:cs="Times New Roman"/>
+              </w:rPr>
+              <w:t xml:space="preserve"> and Ticketmaster  </w:t>
             </w:r>
           </w:p>
         </w:tc>
@@ -1165,7 +1181,88 @@
         <w:rPr>
           <w:rFonts w:ascii="Times New Roman" w:hAnsi="Times New Roman" w:cs="Times New Roman"/>
         </w:rPr>
-        <w:t>has provided some useful information about generally likes in ANY website. This might be helpful in getting in vague understanding of what a musician likes in terms of usability and design. For example, it’s easy to imagine that an artist might like a website that has lot of color and artsy design. Yet the guitarist, who asked to be called Cyclops, preferred a simple site without a lot of buttons and distractions that really gets in the way of the information that he needs. With this in mind, the need to appeal to the performers visual senses is less important than providing a clear, straightforward path to providing them with the useful information about the festival.</w:t>
+        <w:t>has provided some useful information about generally likes in ANY website. This might be helpful in getting in vague understanding of what a musician likes in terms of usability and design. For example, it’s easy to imagine that an artist might like a website that has lot of color and</w:t>
+      </w:r>
+      <w:r>
+        <w:rPr>
+          <w:rFonts w:ascii="Times New Roman" w:hAnsi="Times New Roman" w:cs="Times New Roman"/>
+        </w:rPr>
+        <w:t xml:space="preserve"> artsy design. Yet the band members in </w:t>
+      </w:r>
+      <w:r>
+        <w:rPr>
+          <w:rFonts w:ascii="Times New Roman" w:hAnsi="Times New Roman" w:cs="Times New Roman"/>
+          <w:i/>
+        </w:rPr>
+        <w:t>Maple Hill</w:t>
+      </w:r>
+      <w:r>
+        <w:rPr>
+          <w:rFonts w:ascii="Times New Roman" w:hAnsi="Times New Roman" w:cs="Times New Roman"/>
+        </w:rPr>
+        <w:t xml:space="preserve"> preferred a simple site without a lot of buttons and distractions that really gets in the way of the information that he needs. With this in mind, the need to appeal to the performers visual senses is less important than providing a clear, straightforward path to providing them with the useful information about the festival.</w:t>
+      </w:r>
+    </w:p>
+    <w:p>
+      <w:pPr>
+        <w:rPr>
+          <w:rFonts w:ascii="Times New Roman" w:hAnsi="Times New Roman" w:cs="Times New Roman"/>
+        </w:rPr>
+      </w:pPr>
+      <w:r>
+        <w:rPr>
+          <w:rFonts w:ascii="Times New Roman" w:hAnsi="Times New Roman" w:cs="Times New Roman"/>
+        </w:rPr>
+        <w:tab/>
+        <w:t xml:space="preserve">Some other information that we found from the band members was that they often don’t know when or where they’re going to perform until the day of the performance or the day before at best. This speaks to the need to make the site responsive and functional on smaller devices so that the schedule of the Apple Fest performers will be able to quickly view their times on a smartphone. Another issue that was raised was the fact that local bands like </w:t>
+      </w:r>
+      <w:r>
+        <w:rPr>
+          <w:rFonts w:ascii="Times New Roman" w:hAnsi="Times New Roman" w:cs="Times New Roman"/>
+          <w:i/>
+        </w:rPr>
+        <w:t>Maple Hill</w:t>
+      </w:r>
+      <w:r>
+        <w:rPr>
+          <w:rFonts w:ascii="Times New Roman" w:hAnsi="Times New Roman" w:cs="Times New Roman"/>
+        </w:rPr>
+        <w:t xml:space="preserve"> often perform at the same venue many times and that being able to make payments through the website or have a reliable of way to reach the organizers of the event would make it easier to come back to the same venue even if the organizers change. A payment system or a messaging service is not feasible given our technical abilities, however, maybe some contact information page can be provided to ease the communication between the organizers and the performers. </w:t>
+      </w:r>
+    </w:p>
+    <w:p>
+      <w:pPr>
+        <w:rPr>
+          <w:rFonts w:ascii="Times New Roman" w:hAnsi="Times New Roman" w:cs="Times New Roman"/>
+        </w:rPr>
+      </w:pPr>
+      <w:r>
+        <w:rPr>
+          <w:rFonts w:ascii="Times New Roman" w:hAnsi="Times New Roman" w:cs="Times New Roman"/>
+        </w:rPr>
+        <w:tab/>
+        <w:t xml:space="preserve">Online research of websites for larger music festivals like Coachella and </w:t>
+      </w:r>
+      <w:proofErr w:type="spellStart"/>
+      <w:r>
+        <w:rPr>
+          <w:rFonts w:ascii="Times New Roman" w:hAnsi="Times New Roman" w:cs="Times New Roman"/>
+        </w:rPr>
+        <w:t>Bonnaroo</w:t>
+      </w:r>
+      <w:proofErr w:type="spellEnd"/>
+      <w:r>
+        <w:rPr>
+          <w:rFonts w:ascii="Times New Roman" w:hAnsi="Times New Roman" w:cs="Times New Roman"/>
+        </w:rPr>
+        <w:t xml:space="preserve"> yield some insight into the typical design. Social media links are readily available, pictures from past years are displayed as hero images or even underneath the text. The most prominent information is the ticket prices followed by the lineup of performers. While ticket price and the artists’ lineup on these sites is geared towards the actual attendees of these festivals, our site will most likely need this information, with a greater emphasis on the logistics of the schedule of performers, including locations and exact times. All things considered, the appearance of our Apple Fest website will draw from the visual aesthetic of websites of bigger festivals while maintaining the functional requirements laid out by local bands like </w:t>
+      </w:r>
+      <w:r>
+        <w:rPr>
+          <w:rFonts w:ascii="Times New Roman" w:hAnsi="Times New Roman" w:cs="Times New Roman"/>
+          <w:i/>
+        </w:rPr>
+        <w:t>Maple Hill.</w:t>
       </w:r>
       <w:bookmarkStart w:id="0" w:name="_GoBack"/>
       <w:bookmarkEnd w:id="0"/>
@@ -2357,7 +2454,7 @@
 </file>
 
 <file path=customXml/itemProps1.xml><?xml version="1.0" encoding="utf-8"?>
-<ds:datastoreItem xmlns:ds="http://schemas.openxmlformats.org/officeDocument/2006/customXml" ds:itemID="{083603F6-80D0-4841-A095-A46C90B4629E}">
+<ds:datastoreItem xmlns:ds="http://schemas.openxmlformats.org/officeDocument/2006/customXml" ds:itemID="{C94DE44B-6083-D64C-B494-FDB8C253C2DB}">
   <ds:schemaRefs>
     <ds:schemaRef ds:uri="http://schemas.openxmlformats.org/officeDocument/2006/bibliography"/>
   </ds:schemaRefs>

</xml_diff>

<commit_message>
All done, take a look if you want
</commit_message>
<xml_diff>
--- a/Design_Journey_m2.docx
+++ b/Design_Journey_m2.docx
@@ -159,6 +159,8 @@
         </w:rPr>
         <w:t>Group Information</w:t>
       </w:r>
+      <w:bookmarkStart w:id="0" w:name="_GoBack"/>
+      <w:bookmarkEnd w:id="0"/>
     </w:p>
     <w:p>
       <w:pPr>
@@ -207,6 +209,13 @@
         <w:t>netIDs</w:t>
       </w:r>
       <w:proofErr w:type="spellEnd"/>
+      <w:r>
+        <w:rPr>
+          <w:rFonts w:ascii="Times New Roman" w:hAnsi="Times New Roman" w:cs="Times New Roman"/>
+          <w:color w:val="404040" w:themeColor="text1" w:themeTint="BF"/>
+        </w:rPr>
+        <w:t xml:space="preserve"> nas95, cs952, igl3, ao267</w:t>
+      </w:r>
     </w:p>
     <w:p>
       <w:pPr>
@@ -260,6 +269,27 @@
     <w:p>
       <w:pPr>
         <w:rPr>
+          <w:rFonts w:ascii="Times New Roman" w:eastAsia="Times New Roman" w:hAnsi="Times New Roman" w:cs="Times New Roman"/>
+        </w:rPr>
+      </w:pPr>
+      <w:r>
+        <w:rPr>
+          <w:rFonts w:ascii="Times New Roman" w:eastAsia="Times New Roman" w:hAnsi="Times New Roman" w:cs="Times New Roman"/>
+          <w:color w:val="000000"/>
+        </w:rPr>
+        <w:t xml:space="preserve">Harvest Festival Performers </w:t>
+      </w:r>
+    </w:p>
+    <w:p>
+      <w:pPr>
+        <w:rPr>
+          <w:rFonts w:ascii="Times New Roman" w:hAnsi="Times New Roman" w:cs="Times New Roman"/>
+        </w:rPr>
+      </w:pPr>
+    </w:p>
+    <w:p>
+      <w:pPr>
+        <w:rPr>
           <w:rFonts w:ascii="Times New Roman" w:hAnsi="Times New Roman" w:cs="Times New Roman"/>
         </w:rPr>
       </w:pPr>
@@ -302,6 +332,23 @@
           <w:rFonts w:ascii="Times New Roman" w:hAnsi="Times New Roman" w:cs="Times New Roman"/>
         </w:rPr>
       </w:pPr>
+    </w:p>
+    <w:p>
+      <w:pPr>
+        <w:ind w:firstLine="720"/>
+        <w:rPr>
+          <w:rFonts w:ascii="Times New Roman" w:eastAsia="Times New Roman" w:hAnsi="Times New Roman" w:cs="Times New Roman"/>
+        </w:rPr>
+      </w:pPr>
+      <w:r>
+        <w:rPr>
+          <w:rFonts w:ascii="Times New Roman" w:eastAsia="Times New Roman" w:hAnsi="Times New Roman" w:cs="Times New Roman"/>
+          <w:color w:val="000000"/>
+          <w:sz w:val="22"/>
+          <w:szCs w:val="22"/>
+        </w:rPr>
+        <w:t>A local bluegrass band from Tompkins County with a small, but loyal following in Ithaca. The band is currently transitioning from a hobby band, trying to get greater exposure and hopefully eventually get signed. Passionate about sharing their music, has a side job so does not rely on gigs for main source of income. Although familiar with Ithaca, they don’t know exactly where everything is, so they need help navigating the commons. In addition, they are looking for opportunities to network with other bands, reach out to old fans and new fans, and have fun!</w:t>
+      </w:r>
     </w:p>
     <w:p>
       <w:pPr>
@@ -617,6 +664,7 @@
               <w:rPr>
                 <w:rFonts w:ascii="Times New Roman" w:hAnsi="Times New Roman" w:cs="Times New Roman"/>
               </w:rPr>
+              <w:lastRenderedPageBreak/>
               <w:t>Perfor</w:t>
             </w:r>
             <w:r>
@@ -713,7 +761,6 @@
               <w:rPr>
                 <w:rFonts w:ascii="Times New Roman" w:hAnsi="Times New Roman" w:cs="Times New Roman"/>
               </w:rPr>
-              <w:lastRenderedPageBreak/>
               <w:t xml:space="preserve">Need a way to advertise themselves, reach out to fans, find other performers </w:t>
             </w:r>
           </w:p>
@@ -1126,15 +1173,7 @@
           <w:rFonts w:ascii="Times New Roman" w:hAnsi="Times New Roman" w:cs="Times New Roman"/>
           <w:i/>
         </w:rPr>
-        <w:t xml:space="preserve">Describe how you gathered information about the specific audience you have chosen. For example, you might interview a small number of people (2-5) who are part of the audience, or who are similar to the audience. If that is not feasible, you could also find more detailed demographic and consumer information about the audience. For example, you might find </w:t>
-      </w:r>
-      <w:r>
-        <w:rPr>
-          <w:rFonts w:ascii="Times New Roman" w:hAnsi="Times New Roman" w:cs="Times New Roman"/>
-          <w:i/>
-        </w:rPr>
-        <w:lastRenderedPageBreak/>
-        <w:t>consumer research on entertainment options popular with the audience you have in mind. Provide a brief summary of what you found.</w:t>
+        <w:t>Describe how you gathered information about the specific audience you have chosen. For example, you might interview a small number of people (2-5) who are part of the audience, or who are similar to the audience. If that is not feasible, you could also find more detailed demographic and consumer information about the audience. For example, you might find consumer research on entertainment options popular with the audience you have in mind. Provide a brief summary of what you found.</w:t>
       </w:r>
     </w:p>
     <w:p>
@@ -1264,8 +1303,6 @@
         </w:rPr>
         <w:t>Maple Hill.</w:t>
       </w:r>
-      <w:bookmarkStart w:id="0" w:name="_GoBack"/>
-      <w:bookmarkEnd w:id="0"/>
     </w:p>
     <w:p>
       <w:pPr>
@@ -2454,7 +2491,7 @@
 </file>
 
 <file path=customXml/itemProps1.xml><?xml version="1.0" encoding="utf-8"?>
-<ds:datastoreItem xmlns:ds="http://schemas.openxmlformats.org/officeDocument/2006/customXml" ds:itemID="{C94DE44B-6083-D64C-B494-FDB8C253C2DB}">
+<ds:datastoreItem xmlns:ds="http://schemas.openxmlformats.org/officeDocument/2006/customXml" ds:itemID="{6C1DD664-953C-E049-8C5B-6051CB199EB4}">
   <ds:schemaRefs>
     <ds:schemaRef ds:uri="http://schemas.openxmlformats.org/officeDocument/2006/bibliography"/>
   </ds:schemaRefs>

</xml_diff>